<commit_message>
LAST REPORT. Report DONE
</commit_message>
<xml_diff>
--- a/Codes of tables and their triggers.docx
+++ b/Codes of tables and their triggers.docx
@@ -1631,6 +1631,13 @@
           <w:highlight w:val="red"/>
         </w:rPr>
       </w:pPr>
+    </w:p>
+    <w:p>
+      <w:pPr>
+        <w:rPr>
+          <w:highlight w:val="red"/>
+        </w:rPr>
+      </w:pPr>
       <w:r>
         <w:rPr>
           <w:highlight w:val="red"/>
@@ -1657,6 +1664,8 @@
         </w:rPr>
         <w:t>Employees_c</w:t>
       </w:r>
+      <w:bookmarkStart w:id="0" w:name="_GoBack"/>
+      <w:bookmarkEnd w:id="0"/>
       <w:proofErr w:type="spellEnd"/>
     </w:p>
     <w:p>
@@ -1997,6 +2006,7 @@
         <w:rPr>
           <w:highlight w:val="red"/>
         </w:rPr>
+        <w:lastRenderedPageBreak/>
         <w:t xml:space="preserve">    Select </w:t>
       </w:r>
       <w:proofErr w:type="gramStart"/>
@@ -2060,7 +2070,6 @@
         <w:rPr>
           <w:highlight w:val="red"/>
         </w:rPr>
-        <w:lastRenderedPageBreak/>
         <w:t xml:space="preserve">    </w:t>
       </w:r>
       <w:proofErr w:type="spellStart"/>
@@ -2592,6 +2601,7 @@
         <w:rPr>
           <w:highlight w:val="red"/>
         </w:rPr>
+        <w:lastRenderedPageBreak/>
         <w:t xml:space="preserve">begin   </w:t>
       </w:r>
     </w:p>
@@ -2605,7 +2615,6 @@
         <w:rPr>
           <w:highlight w:val="red"/>
         </w:rPr>
-        <w:lastRenderedPageBreak/>
         <w:t xml:space="preserve">  </w:t>
       </w:r>
       <w:proofErr w:type="gramStart"/>
@@ -3496,61 +3505,6 @@
           <w:highlight w:val="red"/>
         </w:rPr>
         <w:t xml:space="preserve">    </w:t>
-      </w:r>
-    </w:p>
-    <w:p>
-      <w:pPr>
-        <w:rPr>
-          <w:highlight w:val="red"/>
-        </w:rPr>
-      </w:pPr>
-      <w:r>
-        <w:rPr>
-          <w:highlight w:val="red"/>
-        </w:rPr>
-        <w:t xml:space="preserve">    Select max(</w:t>
-      </w:r>
-      <w:proofErr w:type="spellStart"/>
-      <w:r>
-        <w:rPr>
-          <w:highlight w:val="red"/>
-        </w:rPr>
-        <w:t>order_id</w:t>
-      </w:r>
-      <w:proofErr w:type="spellEnd"/>
-      <w:r>
-        <w:rPr>
-          <w:highlight w:val="red"/>
-        </w:rPr>
-        <w:t xml:space="preserve">) into </w:t>
-      </w:r>
-      <w:proofErr w:type="spellStart"/>
-      <w:r>
-        <w:rPr>
-          <w:highlight w:val="red"/>
-        </w:rPr>
-        <w:t>n_id</w:t>
-      </w:r>
-      <w:proofErr w:type="spellEnd"/>
-      <w:r>
-        <w:rPr>
-          <w:highlight w:val="red"/>
-        </w:rPr>
-        <w:t xml:space="preserve"> from </w:t>
-      </w:r>
-      <w:proofErr w:type="spellStart"/>
-      <w:r>
-        <w:rPr>
-          <w:highlight w:val="red"/>
-        </w:rPr>
-        <w:t>orders_c</w:t>
-      </w:r>
-      <w:proofErr w:type="spellEnd"/>
-      <w:r>
-        <w:rPr>
-          <w:highlight w:val="red"/>
-        </w:rPr>
-        <w:t>;</w:t>
       </w:r>
     </w:p>
     <w:p>
@@ -3585,6 +3539,61 @@
         <w:rPr>
           <w:highlight w:val="red"/>
         </w:rPr>
+        <w:t>n_id</w:t>
+      </w:r>
+      <w:proofErr w:type="spellEnd"/>
+      <w:r>
+        <w:rPr>
+          <w:highlight w:val="red"/>
+        </w:rPr>
+        <w:t xml:space="preserve"> from </w:t>
+      </w:r>
+      <w:proofErr w:type="spellStart"/>
+      <w:r>
+        <w:rPr>
+          <w:highlight w:val="red"/>
+        </w:rPr>
+        <w:t>orders_c</w:t>
+      </w:r>
+      <w:proofErr w:type="spellEnd"/>
+      <w:r>
+        <w:rPr>
+          <w:highlight w:val="red"/>
+        </w:rPr>
+        <w:t>;</w:t>
+      </w:r>
+    </w:p>
+    <w:p>
+      <w:pPr>
+        <w:rPr>
+          <w:highlight w:val="red"/>
+        </w:rPr>
+      </w:pPr>
+      <w:r>
+        <w:rPr>
+          <w:highlight w:val="red"/>
+        </w:rPr>
+        <w:t xml:space="preserve">    Select max(</w:t>
+      </w:r>
+      <w:proofErr w:type="spellStart"/>
+      <w:r>
+        <w:rPr>
+          <w:highlight w:val="red"/>
+        </w:rPr>
+        <w:t>order_id</w:t>
+      </w:r>
+      <w:proofErr w:type="spellEnd"/>
+      <w:r>
+        <w:rPr>
+          <w:highlight w:val="red"/>
+        </w:rPr>
+        <w:t xml:space="preserve">) into </w:t>
+      </w:r>
+      <w:proofErr w:type="spellStart"/>
+      <w:r>
+        <w:rPr>
+          <w:highlight w:val="red"/>
+        </w:rPr>
         <w:t>no_id</w:t>
       </w:r>
       <w:proofErr w:type="spellEnd"/>
@@ -4119,6 +4128,7 @@
         <w:rPr>
           <w:highlight w:val="red"/>
         </w:rPr>
+        <w:lastRenderedPageBreak/>
         <w:t xml:space="preserve">  after insert or update or delete ON </w:t>
       </w:r>
       <w:proofErr w:type="spellStart"/>
@@ -4140,7 +4150,6 @@
         <w:rPr>
           <w:highlight w:val="red"/>
         </w:rPr>
-        <w:lastRenderedPageBreak/>
         <w:t xml:space="preserve">  for each row</w:t>
       </w:r>
     </w:p>
@@ -4779,6 +4788,7 @@
         <w:rPr>
           <w:highlight w:val="yellow"/>
         </w:rPr>
+        <w:lastRenderedPageBreak/>
         <w:tab/>
         <w:t xml:space="preserve">"SALARY" NUMBER, </w:t>
       </w:r>
@@ -4793,17 +4803,8 @@
         <w:rPr>
           <w:highlight w:val="yellow"/>
         </w:rPr>
-        <w:lastRenderedPageBreak/>
         <w:tab/>
-        <w:t>"SELL</w:t>
-      </w:r>
-      <w:bookmarkStart w:id="0" w:name="_GoBack"/>
-      <w:bookmarkEnd w:id="0"/>
-      <w:r>
-        <w:rPr>
-          <w:highlight w:val="yellow"/>
-        </w:rPr>
-        <w:t xml:space="preserve">_INCOME" NUMBER, </w:t>
+        <w:t xml:space="preserve">"SELL_INCOME" NUMBER, </w:t>
       </w:r>
     </w:p>
     <w:p>

</xml_diff>